<commit_message>
small fixes in wording, esej
</commit_message>
<xml_diff>
--- a/2. semestr/angličtina/esej.docx
+++ b/2. semestr/angličtina/esej.docx
@@ -131,7 +131,21 @@
           <w:sz w:val="28"/>
           <w:szCs w:val="28"/>
         </w:rPr>
-        <w:t xml:space="preserve">My biggest change started before the beginning of the semester at the university. I was living in a small village in South Bohemia with a population of seventy people, so I had to move to a vast city from my perspective. The very first night I couldn’t fall asleep at all, I was used to a calm environment and trees around me, not to a </w:t>
+        <w:t xml:space="preserve">My biggest change </w:t>
+      </w:r>
+      <w:r>
+        <w:rPr>
+          <w:sz w:val="28"/>
+          <w:szCs w:val="28"/>
+        </w:rPr>
+        <w:t>emerged</w:t>
+      </w:r>
+      <w:r>
+        <w:rPr>
+          <w:sz w:val="28"/>
+          <w:szCs w:val="28"/>
+        </w:rPr>
+        <w:t xml:space="preserve"> before the beginning of the semester at the university. I was living in a small village in South Bohemia with a population of seventy people, so I had to move to a vast city from my perspective. The very first night I couldn’t fall asleep at all, I was used to a calm environment and trees around me, not to a </w:t>
       </w:r>
       <w:r>
         <w:rPr>
@@ -204,7 +218,28 @@
           <w:sz w:val="28"/>
           <w:szCs w:val="28"/>
         </w:rPr>
-        <w:t xml:space="preserve"> I did not have to do a lot to pass with wonderful grades. I expected university to be difficult, but I was shocked. The number of tasks exceeded my expectations.</w:t>
+        <w:t> </w:t>
+      </w:r>
+      <w:r>
+        <w:rPr>
+          <w:sz w:val="28"/>
+          <w:szCs w:val="28"/>
+        </w:rPr>
+        <w:t>I did not have to do a lot to pass with wonderful grades. I expected university to</w:t>
+      </w:r>
+      <w:r>
+        <w:rPr>
+          <w:sz w:val="28"/>
+          <w:szCs w:val="28"/>
+        </w:rPr>
+        <w:t> b</w:t>
+      </w:r>
+      <w:r>
+        <w:rPr>
+          <w:sz w:val="28"/>
+          <w:szCs w:val="28"/>
+        </w:rPr>
+        <w:t>e difficult, but I was shocked. The number of tasks exceeded my expectations.</w:t>
       </w:r>
     </w:p>
     <w:p>
@@ -307,19 +342,15 @@
           <w:sz w:val="28"/>
           <w:szCs w:val="28"/>
         </w:rPr>
-        <w:t xml:space="preserve">. Nowadays, it is not </w:t>
-      </w:r>
-      <w:proofErr w:type="spellStart"/>
-      <w:proofErr w:type="gramStart"/>
-      <w:r>
-        <w:rPr>
-          <w:sz w:val="28"/>
-          <w:szCs w:val="28"/>
-        </w:rPr>
-        <w:t>a</w:t>
-      </w:r>
-      <w:proofErr w:type="spellEnd"/>
-      <w:proofErr w:type="gramEnd"/>
+        <w:t>. Nowadays, it is not a</w:t>
+      </w:r>
+      <w:r>
+        <w:rPr>
+          <w:sz w:val="28"/>
+          <w:szCs w:val="28"/>
+        </w:rPr>
+        <w:t>n</w:t>
+      </w:r>
       <w:r>
         <w:rPr>
           <w:sz w:val="28"/>
@@ -444,7 +475,21 @@
           <w:sz w:val="28"/>
           <w:szCs w:val="28"/>
         </w:rPr>
-        <w:t xml:space="preserve">. One day there was a breakthrough, and I started talking to people and eventually, they became </w:t>
+        <w:t>. One day there was a</w:t>
+      </w:r>
+      <w:r>
+        <w:rPr>
+          <w:sz w:val="28"/>
+          <w:szCs w:val="28"/>
+        </w:rPr>
+        <w:t> </w:t>
+      </w:r>
+      <w:r>
+        <w:rPr>
+          <w:sz w:val="28"/>
+          <w:szCs w:val="28"/>
+        </w:rPr>
+        <w:t xml:space="preserve">breakthrough, and I started talking to people and eventually, they became </w:t>
       </w:r>
       <w:r>
         <w:rPr>
@@ -468,6 +513,7 @@
           <w:sz w:val="28"/>
           <w:szCs w:val="28"/>
         </w:rPr>
+        <w:lastRenderedPageBreak/>
         <w:t xml:space="preserve">These are the two biggest changes in my </w:t>
       </w:r>
       <w:r>

</xml_diff>